<commit_message>
add links to paper
</commit_message>
<xml_diff>
--- a/Housing Paper.docx
+++ b/Housing Paper.docx
@@ -5281,6 +5281,7 @@
     <w:p>
       <w:pPr>
         <w:pStyle w:val="Heading1"/>
+        <w:spacing w:after="3360"/>
         <w:rPr>
           <w:rStyle w:val="Emphasis"/>
         </w:rPr>
@@ -5298,8 +5299,44 @@
     <w:p>
       <w:pPr>
         <w:jc w:val="center"/>
+        <w:rPr>
+          <w:b/>
+          <w:bCs/>
+        </w:rPr>
       </w:pPr>
       <w:hyperlink r:id="rId31" w:history="1">
+        <w:r>
+          <w:rPr>
+            <w:rStyle w:val="Hyperlink"/>
+            <w:b/>
+            <w:bCs/>
+          </w:rPr>
+          <w:t>GitHub Page</w:t>
+        </w:r>
+      </w:hyperlink>
+      <w:r>
+        <w:rPr>
+          <w:b/>
+          <w:bCs/>
+        </w:rPr>
+        <w:t xml:space="preserve"> | </w:t>
+      </w:r>
+      <w:hyperlink r:id="rId32" w:history="1">
+        <w:r>
+          <w:rPr>
+            <w:rStyle w:val="Hyperlink"/>
+            <w:b/>
+            <w:bCs/>
+          </w:rPr>
+          <w:t>RSHINY APP</w:t>
+        </w:r>
+      </w:hyperlink>
+    </w:p>
+    <w:p>
+      <w:pPr>
+        <w:jc w:val="center"/>
+      </w:pPr>
+      <w:hyperlink r:id="rId33" w:history="1">
         <w:r>
           <w:rPr>
             <w:rFonts w:ascii="Verdana" w:hAnsi="Verdana"/>
@@ -5317,10 +5354,13 @@
         <w:jc w:val="center"/>
       </w:pPr>
       <w:r>
+        <w:rPr>
+          <w:noProof/>
+        </w:rPr>
         <w:drawing>
-          <wp:inline distT="0" distB="0" distL="0" distR="0" wp14:anchorId="5C13C20D" wp14:editId="429789DF">
-            <wp:extent cx="5486400" cy="4705985"/>
-            <wp:effectExtent l="0" t="0" r="0" b="0"/>
+          <wp:inline distT="0" distB="0" distL="0" distR="0" wp14:anchorId="5C13C20D" wp14:editId="0CB60D8F">
+            <wp:extent cx="4733925" cy="4060546"/>
+            <wp:effectExtent l="95250" t="95250" r="85725" b="92710"/>
             <wp:docPr id="1" name="Picture 1" descr="Graphical user interface, text, application&#10;&#10;Description automatically generated"/>
             <wp:cNvGraphicFramePr>
               <a:graphicFrameLocks xmlns:a="http://schemas.openxmlformats.org/drawingml/2006/main" noChangeAspect="1"/>
@@ -5333,7 +5373,7 @@
                     <pic:cNvPicPr/>
                   </pic:nvPicPr>
                   <pic:blipFill>
-                    <a:blip r:embed="rId32"/>
+                    <a:blip r:embed="rId34"/>
                     <a:stretch>
                       <a:fillRect/>
                     </a:stretch>
@@ -5341,11 +5381,23 @@
                   <pic:spPr>
                     <a:xfrm>
                       <a:off x="0" y="0"/>
-                      <a:ext cx="5486400" cy="4705985"/>
+                      <a:ext cx="4741253" cy="4066832"/>
                     </a:xfrm>
                     <a:prstGeom prst="rect">
                       <a:avLst/>
                     </a:prstGeom>
+                    <a:ln w="88900" cap="sq" cmpd="thickThin">
+                      <a:solidFill>
+                        <a:srgbClr val="000000"/>
+                      </a:solidFill>
+                      <a:prstDash val="solid"/>
+                      <a:miter lim="800000"/>
+                    </a:ln>
+                    <a:effectLst>
+                      <a:innerShdw blurRad="76200">
+                        <a:srgbClr val="000000"/>
+                      </a:innerShdw>
+                    </a:effectLst>
                   </pic:spPr>
                 </pic:pic>
               </a:graphicData>
@@ -5355,8 +5407,8 @@
       </w:r>
     </w:p>
     <w:sectPr>
-      <w:footerReference w:type="default" r:id="rId33"/>
-      <w:footerReference w:type="first" r:id="rId34"/>
+      <w:footerReference w:type="default" r:id="rId35"/>
+      <w:footerReference w:type="first" r:id="rId36"/>
       <w:pgSz w:w="12240" w:h="15840"/>
       <w:pgMar w:top="1440" w:right="1800" w:bottom="1440" w:left="1800" w:header="720" w:footer="720" w:gutter="0"/>
       <w:pgNumType w:start="1"/>
@@ -7939,7 +7991,6 @@
     <w:name w:val="Hyperlink"/>
     <w:basedOn w:val="DefaultParagraphFont"/>
     <w:uiPriority w:val="99"/>
-    <w:semiHidden/>
     <w:unhideWhenUsed/>
     <w:rsid w:val="00414F89"/>
     <w:rPr>
@@ -8328,6 +8379,18 @@
       <w:lang w:eastAsia="en-US"/>
     </w:rPr>
   </w:style>
+  <w:style w:type="character" w:styleId="UnresolvedMention">
+    <w:name w:val="Unresolved Mention"/>
+    <w:basedOn w:val="DefaultParagraphFont"/>
+    <w:uiPriority w:val="99"/>
+    <w:semiHidden/>
+    <w:unhideWhenUsed/>
+    <w:rsid w:val="00920ECE"/>
+    <w:rPr>
+      <w:color w:val="605E5C"/>
+      <w:shd w:val="clear" w:color="auto" w:fill="E1DFDD"/>
+    </w:rPr>
+  </w:style>
 </w:styles>
 </file>
 
@@ -8593,15 +8656,6 @@
 </file>
 
 <file path=customXml/item1.xml><?xml version="1.0" encoding="utf-8"?>
-<?mso-contentType ?>
-<FormTemplates xmlns="http://schemas.microsoft.com/sharepoint/v3/contenttype/forms">
-  <Display>DocumentLibraryForm</Display>
-  <Edit>DocumentLibraryForm</Edit>
-  <New>DocumentLibraryForm</New>
-</FormTemplates>
-</file>
-
-<file path=customXml/item2.xml><?xml version="1.0" encoding="utf-8"?>
 <ct:contentTypeSchema xmlns:ct="http://schemas.microsoft.com/office/2006/metadata/contentType" xmlns:ma="http://schemas.microsoft.com/office/2006/metadata/properties/metaAttributes" ct:_="" ma:_="" ma:contentTypeName="Document" ma:contentTypeID="0x01010079F111ED35F8CC479449609E8A0923A6" ma:contentTypeVersion="24" ma:contentTypeDescription="Create a new document." ma:contentTypeScope="" ma:versionID="2d714a3296df14eba7a100bb665443ca">
   <xsd:schema xmlns:xsd="http://www.w3.org/2001/XMLSchema" xmlns:xs="http://www.w3.org/2001/XMLSchema" xmlns:p="http://schemas.microsoft.com/office/2006/metadata/properties" xmlns:ns1="http://schemas.microsoft.com/sharepoint/v3" xmlns:ns2="71af3243-3dd4-4a8d-8c0d-dd76da1f02a5" xmlns:ns3="16c05727-aa75-4e4a-9b5f-8a80a1165891" xmlns:ns4="230e9df3-be65-4c73-a93b-d1236ebd677e" targetNamespace="http://schemas.microsoft.com/office/2006/metadata/properties" ma:root="true" ma:fieldsID="49549bf45bfbbfb6cffed527380e77e1" ns1:_="" ns2:_="" ns3:_="" ns4:_="">
     <xsd:import namespace="http://schemas.microsoft.com/sharepoint/v3"/>
@@ -8889,11 +8943,16 @@
 </ct:contentTypeSchema>
 </file>
 
-<file path=customXml/item3.xml><?xml version="1.0" encoding="utf-8"?>
-<b:Sources xmlns:b="http://schemas.openxmlformats.org/officeDocument/2006/bibliography" xmlns="http://schemas.openxmlformats.org/officeDocument/2006/bibliography" SelectedStyle="\APASixthEditionOfficeOnline.xsl" StyleName="APA" Version="6"/>
+<file path=customXml/item2.xml><?xml version="1.0" encoding="utf-8"?>
+<?mso-contentType ?>
+<FormTemplates xmlns="http://schemas.microsoft.com/sharepoint/v3/contenttype/forms">
+  <Display>DocumentLibraryForm</Display>
+  <Edit>DocumentLibraryForm</Edit>
+  <New>DocumentLibraryForm</New>
+</FormTemplates>
 </file>
 
-<file path=customXml/item4.xml><?xml version="1.0" encoding="utf-8"?>
+<file path=customXml/item3.xml><?xml version="1.0" encoding="utf-8"?>
 <p:properties xmlns:p="http://schemas.microsoft.com/office/2006/metadata/properties" xmlns:xsi="http://www.w3.org/2001/XMLSchema-instance" xmlns:pc="http://schemas.microsoft.com/office/infopath/2007/PartnerControls">
   <documentManagement>
     <_ip_UnifiedCompliancePolicyUIAction xmlns="http://schemas.microsoft.com/sharepoint/v3" xsi:nil="true"/>
@@ -8913,15 +8972,11 @@
 </p:properties>
 </file>
 
-<file path=customXml/itemProps1.xml><?xml version="1.0" encoding="utf-8"?>
-<ds:datastoreItem xmlns:ds="http://schemas.openxmlformats.org/officeDocument/2006/customXml" ds:itemID="{93A1AD95-8833-42D7-9D0E-E6F1E6CA1951}">
-  <ds:schemaRefs>
-    <ds:schemaRef ds:uri="http://schemas.microsoft.com/sharepoint/v3/contenttype/forms"/>
-  </ds:schemaRefs>
-</ds:datastoreItem>
+<file path=customXml/item4.xml><?xml version="1.0" encoding="utf-8"?>
+<b:Sources xmlns:b="http://schemas.openxmlformats.org/officeDocument/2006/bibliography" xmlns="http://schemas.openxmlformats.org/officeDocument/2006/bibliography" SelectedStyle="\APASixthEditionOfficeOnline.xsl" StyleName="APA" Version="6"/>
 </file>
 
-<file path=customXml/itemProps2.xml><?xml version="1.0" encoding="utf-8"?>
+<file path=customXml/itemProps1.xml><?xml version="1.0" encoding="utf-8"?>
 <ds:datastoreItem xmlns:ds="http://schemas.openxmlformats.org/officeDocument/2006/customXml" ds:itemID="{653E52DE-9D13-4D1F-9BDF-30ECA93D61F3}">
   <ds:schemaRefs>
     <ds:schemaRef ds:uri="http://schemas.microsoft.com/office/2006/metadata/contentType"/>
@@ -8942,15 +8997,15 @@
 </ds:datastoreItem>
 </file>
 
-<file path=customXml/itemProps3.xml><?xml version="1.0" encoding="utf-8"?>
-<ds:datastoreItem xmlns:ds="http://schemas.openxmlformats.org/officeDocument/2006/customXml" ds:itemID="{85A8F586-8CD0-4D77-A798-55B4D303F333}">
+<file path=customXml/itemProps2.xml><?xml version="1.0" encoding="utf-8"?>
+<ds:datastoreItem xmlns:ds="http://schemas.openxmlformats.org/officeDocument/2006/customXml" ds:itemID="{93A1AD95-8833-42D7-9D0E-E6F1E6CA1951}">
   <ds:schemaRefs>
-    <ds:schemaRef ds:uri="http://schemas.openxmlformats.org/officeDocument/2006/bibliography"/>
+    <ds:schemaRef ds:uri="http://schemas.microsoft.com/sharepoint/v3/contenttype/forms"/>
   </ds:schemaRefs>
 </ds:datastoreItem>
 </file>
 
-<file path=customXml/itemProps4.xml><?xml version="1.0" encoding="utf-8"?>
+<file path=customXml/itemProps3.xml><?xml version="1.0" encoding="utf-8"?>
 <ds:datastoreItem xmlns:ds="http://schemas.openxmlformats.org/officeDocument/2006/customXml" ds:itemID="{6257E3F8-D67B-42F2-9BD6-1506690D4417}">
   <ds:schemaRefs>
     <ds:schemaRef ds:uri="http://schemas.microsoft.com/office/2006/metadata/properties"/>
@@ -8960,4 +9015,12 @@
     <ds:schemaRef ds:uri="230e9df3-be65-4c73-a93b-d1236ebd677e"/>
   </ds:schemaRefs>
 </ds:datastoreItem>
+</file>
+
+<file path=customXml/itemProps4.xml><?xml version="1.0" encoding="utf-8"?>
+<ds:datastoreItem xmlns:ds="http://schemas.openxmlformats.org/officeDocument/2006/customXml" ds:itemID="{85A8F586-8CD0-4D77-A798-55B4D303F333}">
+  <ds:schemaRefs>
+    <ds:schemaRef ds:uri="http://schemas.openxmlformats.org/officeDocument/2006/bibliography"/>
+  </ds:schemaRefs>
+</ds:datastoreItem>
 </file>
</xml_diff>